<commit_message>
some front end changes
</commit_message>
<xml_diff>
--- a/Docs/GameCore开发.docx
+++ b/Docs/GameCore开发.docx
@@ -3,64 +3,53 @@
 <w:document xmlns:wpc="http://schemas.microsoft.com/office/word/2010/wordprocessingCanvas" xmlns:mo="http://schemas.microsoft.com/office/mac/office/2008/main" xmlns:mc="http://schemas.openxmlformats.org/markup-compatibility/2006" xmlns:mv="urn:schemas-microsoft-com:mac:vml" xmlns:o="urn:schemas-microsoft-com:office:office" xmlns:r="http://schemas.openxmlformats.org/officeDocument/2006/relationships" xmlns:m="http://schemas.openxmlformats.org/officeDocument/2006/math" xmlns:v="urn:schemas-microsoft-com:vml" xmlns:wp14="http://schemas.microsoft.com/office/word/2010/wordprocessingDrawing" xmlns:wp="http://schemas.openxmlformats.org/drawingml/2006/wordprocessingDrawing" xmlns:w10="urn:schemas-microsoft-com:office:word" xmlns:w="http://schemas.openxmlformats.org/wordprocessingml/2006/main" xmlns:w14="http://schemas.microsoft.com/office/word/2010/wordml" xmlns:w15="http://schemas.microsoft.com/office/word/2012/wordml" xmlns:wpg="http://schemas.microsoft.com/office/word/2010/wordprocessingGroup" xmlns:wpi="http://schemas.microsoft.com/office/word/2010/wordprocessingInk" xmlns:wne="http://schemas.microsoft.com/office/word/2006/wordml" xmlns:wps="http://schemas.microsoft.com/office/word/2010/wordprocessingShape" mc:Ignorable="w14 w15 wp14">
   <w:body>
     <w:p>
-      <w:pPr>
-        <w:rPr>
-          <w:rFonts w:hint="eastAsia"/>
-        </w:rPr>
-      </w:pPr>
-      <w:proofErr w:type="spellStart"/>
-      <w:r>
-        <w:t>GameCore</w:t>
-      </w:r>
-      <w:proofErr w:type="spellEnd"/>
-      <w:r>
-        <w:rPr>
-          <w:rFonts w:hint="eastAsia"/>
-        </w:rPr>
-        <w:t>开发</w:t>
-      </w:r>
-      <w:r>
-        <w:rPr>
-          <w:rFonts w:hint="eastAsia"/>
-        </w:rPr>
-        <w:t>·</w:t>
-      </w:r>
-    </w:p>
-    <w:p>
-      <w:r>
-        <w:rPr>
-          <w:rFonts w:hint="eastAsia"/>
-        </w:rPr>
-        <w:t>记得更新一下数据库设计，我有一点改动，</w:t>
-      </w:r>
-      <w:r>
-        <w:t>在</w:t>
-      </w:r>
-      <w:r>
-        <w:t>Docs/</w:t>
-      </w:r>
-      <w:r>
-        <w:t>fastma_G123.sql</w:t>
-      </w:r>
-      <w:r>
-        <w:t>。</w:t>
-      </w:r>
-      <w:r>
-        <w:rPr>
-          <w:rFonts w:hint="eastAsia"/>
-        </w:rPr>
-        <w:t>更改后转储数据与结构，命名为G123W1。</w:t>
-      </w:r>
-    </w:p>
-    <w:p>
-      <w:pPr>
-        <w:rPr>
-          <w:rFonts w:hint="eastAsia"/>
-        </w:rPr>
-      </w:pPr>
       <w:bookmarkStart w:id="0" w:name="_GoBack"/>
       <w:bookmarkEnd w:id="0"/>
-    </w:p>
+      <w:proofErr w:type="spellStart"/>
+      <w:r>
+        <w:t>GameCore</w:t>
+      </w:r>
+      <w:proofErr w:type="spellEnd"/>
+      <w:r>
+        <w:rPr>
+          <w:rFonts w:hint="eastAsia"/>
+        </w:rPr>
+        <w:t>开发</w:t>
+      </w:r>
+      <w:r>
+        <w:rPr>
+          <w:rFonts w:hint="eastAsia"/>
+        </w:rPr>
+        <w:t>·</w:t>
+      </w:r>
+    </w:p>
+    <w:p>
+      <w:r>
+        <w:rPr>
+          <w:rFonts w:hint="eastAsia"/>
+        </w:rPr>
+        <w:t>记得更新一下数据库设计，我有一点改动，</w:t>
+      </w:r>
+      <w:r>
+        <w:t>在</w:t>
+      </w:r>
+      <w:r>
+        <w:t>Docs/</w:t>
+      </w:r>
+      <w:r>
+        <w:t>fastma_G123.sql</w:t>
+      </w:r>
+      <w:r>
+        <w:t>。</w:t>
+      </w:r>
+      <w:r>
+        <w:rPr>
+          <w:rFonts w:hint="eastAsia"/>
+        </w:rPr>
+        <w:t>更改后转储数据与结构，命名为G123W1。</w:t>
+      </w:r>
+    </w:p>
+    <w:p/>
     <w:p>
       <w:r>
         <w:rPr>
@@ -1766,11 +1755,6 @@
       </w:r>
     </w:p>
     <w:p>
-      <w:pPr>
-        <w:rPr>
-          <w:rFonts w:hint="eastAsia"/>
-        </w:rPr>
-      </w:pPr>
       <w:r>
         <w:rPr>
           <w:rFonts w:hint="eastAsia"/>
@@ -1789,13 +1773,7 @@
         <w:t>的user名下，等于归入奖池，日后在其他的活动中使用</w:t>
       </w:r>
     </w:p>
-    <w:p>
-      <w:pPr>
-        <w:rPr>
-          <w:rFonts w:hint="eastAsia"/>
-        </w:rPr>
-      </w:pPr>
-    </w:p>
+    <w:p/>
     <w:p>
       <w:r>
         <w:t>你写的后端文件放在backend/</w:t>

</xml_diff>